<commit_message>
Update data in spreadsheet and Methodology document
Co-Authored-By: Claude Sonnet 4.5 <noreply@anthropic.com>
</commit_message>
<xml_diff>
--- a/Methodology.docx
+++ b/Methodology.docx
@@ -835,15 +835,7 @@
           <w:b/>
           <w:bCs/>
         </w:rPr>
-        <w:t>Large</w:t>
-      </w:r>
-      <w:r>
-        <w:rPr>
-          <w:rFonts w:ascii="Courier New" w:hAnsi="Courier New" w:cs="Courier New"/>
-          <w:b/>
-          <w:bCs/>
-        </w:rPr>
-        <w:t>,</w:t>
+        <w:t>Large,</w:t>
       </w:r>
       <w:r>
         <w:rPr>
@@ -2856,18 +2848,8 @@
           <w:b/>
           <w:bCs/>
         </w:rPr>
-        <w:t xml:space="preserve">ashing and </w:t>
-      </w:r>
-      <w:proofErr w:type="gramStart"/>
-      <w:r>
-        <w:rPr>
-          <w:rFonts w:ascii="Courier New" w:hAnsi="Courier New" w:cs="Courier New"/>
-          <w:b/>
-          <w:bCs/>
-        </w:rPr>
-        <w:t>Drying</w:t>
-      </w:r>
-      <w:proofErr w:type="gramEnd"/>
+        <w:t>ashing and Drying</w:t>
+      </w:r>
     </w:p>
     <w:p>
       <w:pPr>
@@ -2976,21 +2958,19 @@
         <w:rPr>
           <w:rFonts w:ascii="Courier New" w:hAnsi="Courier New" w:cs="Courier New"/>
         </w:rPr>
-        <w:t xml:space="preserve">. Here, I have assumed a power rating of 750W. Ten minutes of usage would consume 120 </w:t>
-      </w:r>
-      <w:proofErr w:type="spellStart"/>
-      <w:r>
-        <w:rPr>
-          <w:rFonts w:ascii="Courier New" w:hAnsi="Courier New" w:cs="Courier New"/>
-        </w:rPr>
-        <w:t>Wh</w:t>
-      </w:r>
-      <w:proofErr w:type="spellEnd"/>
-      <w:r>
-        <w:rPr>
-          <w:rFonts w:ascii="Courier New" w:hAnsi="Courier New" w:cs="Courier New"/>
-        </w:rPr>
-        <w:t xml:space="preserve"> (750 * 0.16).</w:t>
+        <w:t>. Here, I have assumed a power rating of 750W. Ten minutes of usage would consume 12</w:t>
+      </w:r>
+      <w:r>
+        <w:rPr>
+          <w:rFonts w:ascii="Courier New" w:hAnsi="Courier New" w:cs="Courier New"/>
+        </w:rPr>
+        <w:t>5</w:t>
+      </w:r>
+      <w:r>
+        <w:rPr>
+          <w:rFonts w:ascii="Courier New" w:hAnsi="Courier New" w:cs="Courier New"/>
+        </w:rPr>
+        <w:t xml:space="preserve"> Wh.</w:t>
       </w:r>
     </w:p>
     <w:p>
@@ -3492,7 +3472,19 @@
         <w:rPr>
           <w:rFonts w:ascii="Courier New" w:hAnsi="Courier New" w:cs="Courier New"/>
         </w:rPr>
-        <w:t xml:space="preserve">Using one for 10 minutes would consume 400 </w:t>
+        <w:t>Using one for 10 minutes would consume 4</w:t>
+      </w:r>
+      <w:r>
+        <w:rPr>
+          <w:rFonts w:ascii="Courier New" w:hAnsi="Courier New" w:cs="Courier New"/>
+        </w:rPr>
+        <w:t>17</w:t>
+      </w:r>
+      <w:r>
+        <w:rPr>
+          <w:rFonts w:ascii="Courier New" w:hAnsi="Courier New" w:cs="Courier New"/>
+        </w:rPr>
+        <w:t xml:space="preserve"> </w:t>
       </w:r>
       <w:proofErr w:type="spellStart"/>
       <w:r>
@@ -3506,7 +3498,13 @@
         <w:rPr>
           <w:rFonts w:ascii="Courier New" w:hAnsi="Courier New" w:cs="Courier New"/>
         </w:rPr>
-        <w:t xml:space="preserve"> of power (2500 * 0.16).</w:t>
+        <w:t xml:space="preserve"> of power</w:t>
+      </w:r>
+      <w:r>
+        <w:rPr>
+          <w:rFonts w:ascii="Courier New" w:hAnsi="Courier New" w:cs="Courier New"/>
+        </w:rPr>
+        <w:t>.</w:t>
       </w:r>
     </w:p>
     <w:p>
@@ -3671,64 +3669,51 @@
         <w:rPr>
           <w:rFonts w:ascii="Courier New" w:hAnsi="Courier New" w:cs="Courier New"/>
         </w:rPr>
-        <w:t xml:space="preserve"> 140 </w:t>
-      </w:r>
-      <w:proofErr w:type="spellStart"/>
-      <w:r>
-        <w:rPr>
-          <w:rFonts w:ascii="Courier New" w:hAnsi="Courier New" w:cs="Courier New"/>
-        </w:rPr>
-        <w:t>Wh</w:t>
-      </w:r>
-      <w:proofErr w:type="spellEnd"/>
-      <w:r>
-        <w:rPr>
-          <w:rFonts w:ascii="Courier New" w:hAnsi="Courier New" w:cs="Courier New"/>
-        </w:rPr>
-        <w:t xml:space="preserve"> (1750W </w:t>
-      </w:r>
-      <w:r>
-        <w:rPr>
-          <w:rFonts w:ascii="Courier New" w:hAnsi="Courier New" w:cs="Courier New"/>
-        </w:rPr>
-        <w:t>*</w:t>
-      </w:r>
-      <w:r>
-        <w:rPr>
-          <w:rFonts w:ascii="Courier New" w:hAnsi="Courier New" w:cs="Courier New"/>
-        </w:rPr>
-        <w:t xml:space="preserve"> 0.08</w:t>
-      </w:r>
-      <w:r>
-        <w:rPr>
-          <w:rFonts w:ascii="Courier New" w:hAnsi="Courier New" w:cs="Courier New"/>
-        </w:rPr>
-        <w:t>).</w:t>
-      </w:r>
-    </w:p>
-    <w:p>
-      <w:pPr>
-        <w:pStyle w:val="PlainText"/>
-        <w:rPr>
-          <w:rFonts w:ascii="Courier New" w:hAnsi="Courier New" w:cs="Courier New"/>
-        </w:rPr>
-      </w:pPr>
-    </w:p>
-    <w:p>
-      <w:pPr>
-        <w:pStyle w:val="PlainText"/>
-        <w:rPr>
-          <w:rFonts w:ascii="Courier New" w:hAnsi="Courier New" w:cs="Courier New"/>
-          <w:b/>
-          <w:bCs/>
-        </w:rPr>
-      </w:pPr>
-      <w:r>
-        <w:rPr>
-          <w:rFonts w:ascii="Courier New" w:hAnsi="Courier New" w:cs="Courier New"/>
-          <w:b/>
-          <w:bCs/>
-        </w:rPr>
+        <w:t xml:space="preserve"> 14</w:t>
+      </w:r>
+      <w:r>
+        <w:rPr>
+          <w:rFonts w:ascii="Courier New" w:hAnsi="Courier New" w:cs="Courier New"/>
+        </w:rPr>
+        <w:t>6</w:t>
+      </w:r>
+      <w:r>
+        <w:rPr>
+          <w:rFonts w:ascii="Courier New" w:hAnsi="Courier New" w:cs="Courier New"/>
+        </w:rPr>
+        <w:t xml:space="preserve"> Wh</w:t>
+      </w:r>
+      <w:r>
+        <w:rPr>
+          <w:rFonts w:ascii="Courier New" w:hAnsi="Courier New" w:cs="Courier New"/>
+        </w:rPr>
+        <w:t>.</w:t>
+      </w:r>
+    </w:p>
+    <w:p>
+      <w:pPr>
+        <w:pStyle w:val="PlainText"/>
+        <w:rPr>
+          <w:rFonts w:ascii="Courier New" w:hAnsi="Courier New" w:cs="Courier New"/>
+        </w:rPr>
+      </w:pPr>
+    </w:p>
+    <w:p>
+      <w:pPr>
+        <w:pStyle w:val="PlainText"/>
+        <w:rPr>
+          <w:rFonts w:ascii="Courier New" w:hAnsi="Courier New" w:cs="Courier New"/>
+          <w:b/>
+          <w:bCs/>
+        </w:rPr>
+      </w:pPr>
+      <w:r>
+        <w:rPr>
+          <w:rFonts w:ascii="Courier New" w:hAnsi="Courier New" w:cs="Courier New"/>
+          <w:b/>
+          <w:bCs/>
+        </w:rPr>
+        <w:lastRenderedPageBreak/>
         <w:t>E</w:t>
       </w:r>
       <w:r>
@@ -3914,51 +3899,25 @@
         <w:rPr>
           <w:rFonts w:ascii="Courier New" w:hAnsi="Courier New" w:cs="Courier New"/>
         </w:rPr>
-        <w:t>520</w:t>
-      </w:r>
-      <w:r>
-        <w:rPr>
-          <w:rFonts w:ascii="Courier New" w:hAnsi="Courier New" w:cs="Courier New"/>
-        </w:rPr>
-        <w:t xml:space="preserve"> </w:t>
-      </w:r>
-      <w:proofErr w:type="spellStart"/>
-      <w:r>
-        <w:rPr>
-          <w:rFonts w:ascii="Courier New" w:hAnsi="Courier New" w:cs="Courier New"/>
-        </w:rPr>
-        <w:t>Wh</w:t>
-      </w:r>
-      <w:proofErr w:type="spellEnd"/>
-      <w:r>
-        <w:rPr>
-          <w:rFonts w:ascii="Courier New" w:hAnsi="Courier New" w:cs="Courier New"/>
-        </w:rPr>
-        <w:t xml:space="preserve"> (</w:t>
-      </w:r>
-      <w:r>
-        <w:rPr>
-          <w:rFonts w:ascii="Courier New" w:hAnsi="Courier New" w:cs="Courier New"/>
-        </w:rPr>
-        <w:t>9500</w:t>
-      </w:r>
-      <w:r>
-        <w:rPr>
-          <w:rFonts w:ascii="Courier New" w:hAnsi="Courier New" w:cs="Courier New"/>
-        </w:rPr>
-        <w:t xml:space="preserve">W </w:t>
-      </w:r>
-      <w:r>
-        <w:rPr>
-          <w:rFonts w:ascii="Courier New" w:hAnsi="Courier New" w:cs="Courier New"/>
-        </w:rPr>
-        <w:t>*</w:t>
-      </w:r>
-      <w:r>
-        <w:rPr>
-          <w:rFonts w:ascii="Courier New" w:hAnsi="Courier New" w:cs="Courier New"/>
-        </w:rPr>
-        <w:t xml:space="preserve"> 0.16 hours).</w:t>
+        <w:t>5</w:t>
+      </w:r>
+      <w:r>
+        <w:rPr>
+          <w:rFonts w:ascii="Courier New" w:hAnsi="Courier New" w:cs="Courier New"/>
+        </w:rPr>
+        <w:t>83</w:t>
+      </w:r>
+      <w:r>
+        <w:rPr>
+          <w:rFonts w:ascii="Courier New" w:hAnsi="Courier New" w:cs="Courier New"/>
+        </w:rPr>
+        <w:t xml:space="preserve"> Wh</w:t>
+      </w:r>
+      <w:r>
+        <w:rPr>
+          <w:rFonts w:ascii="Courier New" w:hAnsi="Courier New" w:cs="Courier New"/>
+        </w:rPr>
+        <w:t>.</w:t>
       </w:r>
     </w:p>
     <w:p>
@@ -4006,21 +3965,25 @@
         <w:rPr>
           <w:rFonts w:ascii="Courier New" w:hAnsi="Courier New" w:cs="Courier New"/>
         </w:rPr>
-        <w:t xml:space="preserve">If we take the gas equivalent of an electric shower (rated at 9500W) and assume a boiler efficiency of 90%, we get around 10,500W in energy input equivalents. A 10-minute shower would consume 1,690 </w:t>
-      </w:r>
-      <w:proofErr w:type="spellStart"/>
-      <w:r>
-        <w:rPr>
-          <w:rFonts w:ascii="Courier New" w:hAnsi="Courier New" w:cs="Courier New"/>
-        </w:rPr>
-        <w:t>Wh</w:t>
-      </w:r>
-      <w:proofErr w:type="spellEnd"/>
-      <w:r>
-        <w:rPr>
-          <w:rFonts w:ascii="Courier New" w:hAnsi="Courier New" w:cs="Courier New"/>
-        </w:rPr>
-        <w:t xml:space="preserve"> (10,500 * 0.16).</w:t>
+        <w:t>If we take the gas equivalent of an electric shower (rated at 9500W) and assume a boiler efficiency of 90%, we get around 10,500W in energy input equivalents. A 10-minute shower would consume 1,</w:t>
+      </w:r>
+      <w:r>
+        <w:rPr>
+          <w:rFonts w:ascii="Courier New" w:hAnsi="Courier New" w:cs="Courier New"/>
+        </w:rPr>
+        <w:t>759</w:t>
+      </w:r>
+      <w:r>
+        <w:rPr>
+          <w:rFonts w:ascii="Courier New" w:hAnsi="Courier New" w:cs="Courier New"/>
+        </w:rPr>
+        <w:t xml:space="preserve"> Wh</w:t>
+      </w:r>
+      <w:r>
+        <w:rPr>
+          <w:rFonts w:ascii="Courier New" w:hAnsi="Courier New" w:cs="Courier New"/>
+        </w:rPr>
+        <w:t>.</w:t>
       </w:r>
     </w:p>
     <w:p>
@@ -4661,23 +4624,7 @@
           <w:b/>
           <w:bCs/>
         </w:rPr>
-        <w:t xml:space="preserve"> (</w:t>
-      </w:r>
-      <w:r>
-        <w:rPr>
-          <w:rFonts w:ascii="Courier New" w:hAnsi="Courier New" w:cs="Courier New"/>
-          <w:b/>
-          <w:bCs/>
-        </w:rPr>
-        <w:t>3-bedroom house</w:t>
-      </w:r>
-      <w:r>
-        <w:rPr>
-          <w:rFonts w:ascii="Courier New" w:hAnsi="Courier New" w:cs="Courier New"/>
-          <w:b/>
-          <w:bCs/>
-        </w:rPr>
-        <w:t>)</w:t>
+        <w:t xml:space="preserve"> (3-bedroom house)</w:t>
       </w:r>
     </w:p>
     <w:p>
@@ -4762,13 +4709,7 @@
         <w:rPr>
           <w:rFonts w:ascii="Courier New" w:hAnsi="Courier New" w:cs="Courier New"/>
         </w:rPr>
-        <w:t xml:space="preserve"> 50 to 100 W/</w:t>
-      </w:r>
-      <w:r>
-        <w:rPr>
-          <w:rFonts w:ascii="Courier New" w:hAnsi="Courier New" w:cs="Courier New"/>
-        </w:rPr>
-        <w:t>m</w:t>
+        <w:t xml:space="preserve"> 50 to 100 W/m</w:t>
       </w:r>
       <w:r>
         <w:rPr>
@@ -4781,13 +4722,7 @@
         <w:rPr>
           <w:rFonts w:ascii="Courier New" w:hAnsi="Courier New" w:cs="Courier New"/>
         </w:rPr>
-        <w:t xml:space="preserve">. We’ll say 75 </w:t>
-      </w:r>
-      <w:r>
-        <w:rPr>
-          <w:rFonts w:ascii="Courier New" w:hAnsi="Courier New" w:cs="Courier New"/>
-        </w:rPr>
-        <w:t>W/m</w:t>
+        <w:t>. We’ll say 75 W/m</w:t>
       </w:r>
       <w:r>
         <w:rPr>
@@ -4800,13 +4735,7 @@
         <w:rPr>
           <w:rFonts w:ascii="Courier New" w:hAnsi="Courier New" w:cs="Courier New"/>
         </w:rPr>
-        <w:t>. That would mean 6,750W of heat is required (90</w:t>
-      </w:r>
-      <w:r>
-        <w:rPr>
-          <w:rFonts w:ascii="Courier New" w:hAnsi="Courier New" w:cs="Courier New"/>
-        </w:rPr>
-        <w:t>m</w:t>
+        <w:t>. That would mean 6,750W of heat is required (90m</w:t>
       </w:r>
       <w:r>
         <w:rPr>
@@ -4901,15 +4830,7 @@
           <w:b/>
           <w:bCs/>
         </w:rPr>
-        <w:t>Gas heating</w:t>
-      </w:r>
-      <w:r>
-        <w:rPr>
-          <w:rFonts w:ascii="Courier New" w:hAnsi="Courier New" w:cs="Courier New"/>
-          <w:b/>
-          <w:bCs/>
-        </w:rPr>
-        <w:t xml:space="preserve"> (3-bedroom house)</w:t>
+        <w:t>Gas heating (3-bedroom house)</w:t>
       </w:r>
     </w:p>
     <w:p>
@@ -5723,13 +5644,7 @@
         <w:rPr>
           <w:rFonts w:ascii="Courier New" w:hAnsi="Courier New" w:cs="Courier New"/>
         </w:rPr>
-        <w:t xml:space="preserve"> </w:t>
-      </w:r>
-      <w:r>
-        <w:rPr>
-          <w:rFonts w:ascii="Courier New" w:hAnsi="Courier New" w:cs="Courier New"/>
-        </w:rPr>
-        <w:t>A gallon is around 4.5 litres, so 75mpg is equivalent to 0.06 litres per mile.</w:t>
+        <w:t xml:space="preserve"> A gallon is around 4.5 litres, so 75mpg is equivalent to 0.06 litres per mile.</w:t>
       </w:r>
     </w:p>
     <w:p>
@@ -6059,25 +5974,7 @@
         <w:rPr>
           <w:rFonts w:ascii="Courier New" w:hAnsi="Courier New" w:cs="Courier New"/>
         </w:rPr>
-        <w:t>4.546</w:t>
-      </w:r>
-      <w:r>
-        <w:rPr>
-          <w:rFonts w:ascii="Courier New" w:hAnsi="Courier New" w:cs="Courier New"/>
-        </w:rPr>
-        <w:t xml:space="preserve"> litres in a gallon * </w:t>
-      </w:r>
-      <w:r>
-        <w:rPr>
-          <w:rFonts w:ascii="Courier New" w:hAnsi="Courier New" w:cs="Courier New"/>
-        </w:rPr>
-        <w:t>8.9</w:t>
-      </w:r>
-      <w:r>
-        <w:rPr>
-          <w:rFonts w:ascii="Courier New" w:hAnsi="Courier New" w:cs="Courier New"/>
-        </w:rPr>
-        <w:t>kWh per litre).</w:t>
+        <w:t>4.546 litres in a gallon * 8.9kWh per litre).</w:t>
       </w:r>
     </w:p>
     <w:p>
@@ -6288,15 +6185,7 @@
           <w:b/>
           <w:bCs/>
         </w:rPr>
-        <w:t xml:space="preserve">Petrol </w:t>
-      </w:r>
-      <w:r>
-        <w:rPr>
-          <w:rFonts w:ascii="Courier New" w:hAnsi="Courier New" w:cs="Courier New"/>
-          <w:b/>
-          <w:bCs/>
-        </w:rPr>
-        <w:t>lawnmower</w:t>
+        <w:t>Petrol lawnmower</w:t>
       </w:r>
     </w:p>
     <w:p>

</xml_diff>

<commit_message>
Update oven energy calculations with cycling factor and improve labels
Updated figures for Electric oven and Gas oven to account for cycling behavior (0.55 factor). Added clearer units for fixed items that show per day values. Updated methodology and change log.

Co-Authored-By: Claude Sonnet 4.5 <noreply@anthropic.com>
</commit_message>
<xml_diff>
--- a/Methodology.docx
+++ b/Methodology.docx
@@ -2089,23 +2089,27 @@
         </w:rPr>
         <w:t xml:space="preserve"> </w:t>
       </w:r>
-      <w:r>
-        <w:rPr>
-          <w:rFonts w:ascii="Courier New" w:hAnsi="Courier New" w:cs="Courier New"/>
-        </w:rPr>
-        <w:t>30</w:t>
-      </w:r>
-      <w:r>
-        <w:rPr>
-          <w:rFonts w:ascii="Courier New" w:hAnsi="Courier New" w:cs="Courier New"/>
-        </w:rPr>
-        <w:t xml:space="preserve"> minutes of use </w:t>
-      </w:r>
-      <w:r>
-        <w:rPr>
-          <w:rFonts w:ascii="Courier New" w:hAnsi="Courier New" w:cs="Courier New"/>
-        </w:rPr>
-        <w:t>would consume 1,250 Wh.</w:t>
+    </w:p>
+    <w:p>
+      <w:pPr>
+        <w:pStyle w:val="PlainText"/>
+        <w:rPr>
+          <w:rFonts w:ascii="Courier New" w:hAnsi="Courier New" w:cs="Courier New"/>
+        </w:rPr>
+      </w:pPr>
+    </w:p>
+    <w:p>
+      <w:pPr>
+        <w:pStyle w:val="PlainText"/>
+        <w:rPr>
+          <w:rFonts w:ascii="Courier New" w:hAnsi="Courier New" w:cs="Courier New"/>
+        </w:rPr>
+      </w:pPr>
+      <w:r>
+        <w:rPr>
+          <w:rFonts w:ascii="Courier New" w:hAnsi="Courier New" w:cs="Courier New"/>
+        </w:rPr>
+        <w:t>Once an oven is on and has reached the desired temperature, it typically cycles and runs at around 50% to 60% capacity. I’ve therefore calculated energy consumption as [2,500W * time * 0.55].</w:t>
       </w:r>
     </w:p>
     <w:p>
@@ -2153,22 +2157,44 @@
         <w:rPr>
           <w:rFonts w:ascii="Courier New" w:hAnsi="Courier New" w:cs="Courier New"/>
         </w:rPr>
-        <w:t xml:space="preserve">Gas ovens consume natural gas for heating but also use electricity for ignition and controls (approximately 300-400 watts). When converting the thermal energy from gas combustion to electrical equivalents for comparison purposes, gas ovens typically use slightly more total energy than electric ovens due to combustion inefficiency. Thirty minutes = approximately 1,500 </w:t>
-      </w:r>
-      <w:proofErr w:type="spellStart"/>
-      <w:r>
-        <w:rPr>
-          <w:rFonts w:ascii="Courier New" w:hAnsi="Courier New" w:cs="Courier New"/>
-        </w:rPr>
-        <w:t>Wh</w:t>
-      </w:r>
-      <w:proofErr w:type="spellEnd"/>
-      <w:r>
-        <w:rPr>
-          <w:rFonts w:ascii="Courier New" w:hAnsi="Courier New" w:cs="Courier New"/>
-        </w:rPr>
-        <w:t xml:space="preserve"> equivalent.</w:t>
-      </w:r>
+        <w:t>Gas ovens consume natural gas for heating but also use electricity for ignition and controls (approximately 300-400 watts). When converting the thermal energy from gas combustion to electrical equivalents for comparison purposes, gas ovens typically use slightly more total energy than electric ovens due to combustion inefficiency</w:t>
+      </w:r>
+      <w:r>
+        <w:rPr>
+          <w:rFonts w:ascii="Courier New" w:hAnsi="Courier New" w:cs="Courier New"/>
+        </w:rPr>
+        <w:t>.</w:t>
+      </w:r>
+    </w:p>
+    <w:p>
+      <w:pPr>
+        <w:pStyle w:val="PlainText"/>
+        <w:rPr>
+          <w:rFonts w:ascii="Courier New" w:hAnsi="Courier New" w:cs="Courier New"/>
+        </w:rPr>
+      </w:pPr>
+    </w:p>
+    <w:p>
+      <w:pPr>
+        <w:pStyle w:val="PlainText"/>
+        <w:rPr>
+          <w:rFonts w:ascii="Courier New" w:hAnsi="Courier New" w:cs="Courier New"/>
+        </w:rPr>
+      </w:pPr>
+      <w:r>
+        <w:rPr>
+          <w:rFonts w:ascii="Courier New" w:hAnsi="Courier New" w:cs="Courier New"/>
+        </w:rPr>
+        <w:t>Similar to electric ovens, I have assumed that gas ovens cycle on and off once they’ve reached the desired temperature.</w:t>
+      </w:r>
+    </w:p>
+    <w:p>
+      <w:pPr>
+        <w:pStyle w:val="PlainText"/>
+        <w:rPr>
+          <w:rFonts w:ascii="Courier New" w:hAnsi="Courier New" w:cs="Courier New"/>
+        </w:rPr>
+      </w:pPr>
     </w:p>
     <w:p>
       <w:pPr>
@@ -2607,7 +2633,14 @@
         <w:rPr>
           <w:rFonts w:ascii="Courier New" w:hAnsi="Courier New" w:cs="Courier New"/>
         </w:rPr>
-        <w:t xml:space="preserve"> 638W (750W * 85% efficiency). To get that useful heat from a gas hob with 40% efficiency would need </w:t>
+        <w:t xml:space="preserve"> 638W (750W * 85% efficiency). To get that </w:t>
+      </w:r>
+      <w:r>
+        <w:rPr>
+          <w:rFonts w:ascii="Courier New" w:hAnsi="Courier New" w:cs="Courier New"/>
+        </w:rPr>
+        <w:lastRenderedPageBreak/>
+        <w:t xml:space="preserve">useful heat from a gas hob with 40% efficiency would need </w:t>
       </w:r>
       <w:r>
         <w:rPr>
@@ -3544,6 +3577,7 @@
           <w:b/>
           <w:bCs/>
         </w:rPr>
+        <w:lastRenderedPageBreak/>
         <w:t>6. H</w:t>
       </w:r>
       <w:r>
@@ -3713,7 +3747,6 @@
           <w:b/>
           <w:bCs/>
         </w:rPr>
-        <w:lastRenderedPageBreak/>
         <w:t>E</w:t>
       </w:r>
       <w:r>
@@ -4525,6 +4558,7 @@
         <w:rPr>
           <w:rFonts w:ascii="Courier New" w:hAnsi="Courier New" w:cs="Courier New"/>
         </w:rPr>
+        <w:lastRenderedPageBreak/>
         <w:t>We will assume our gas heating needs to supply the same amount of heat as our heat pump: 2,400 Wh.</w:t>
       </w:r>
     </w:p>
@@ -4583,7 +4617,6 @@
         <w:rPr>
           <w:rFonts w:ascii="Courier New" w:hAnsi="Courier New" w:cs="Courier New"/>
         </w:rPr>
-        <w:lastRenderedPageBreak/>
         <w:t>Again, this is very sensitive to the specific boiler system, climate and heating requirements.</w:t>
       </w:r>
       <w:r>
@@ -5208,6 +5241,7 @@
         <w:rPr>
           <w:rFonts w:ascii="Courier New" w:hAnsi="Courier New" w:cs="Courier New"/>
         </w:rPr>
+        <w:lastRenderedPageBreak/>
         <w:t xml:space="preserve">Electric bicycles typically </w:t>
       </w:r>
       <w:hyperlink r:id="rId36" w:history="1">
@@ -5303,7 +5337,6 @@
         <w:rPr>
           <w:rFonts w:ascii="Courier New" w:hAnsi="Courier New" w:cs="Courier New"/>
         </w:rPr>
-        <w:lastRenderedPageBreak/>
         <w:t xml:space="preserve">Electric scooters </w:t>
       </w:r>
       <w:hyperlink r:id="rId37" w:history="1">
@@ -6199,6 +6232,7 @@
         <w:rPr>
           <w:rFonts w:ascii="Courier New" w:hAnsi="Courier New" w:cs="Courier New"/>
         </w:rPr>
+        <w:lastRenderedPageBreak/>
         <w:t>Petrol lawnmowers are much less efficient than their electric equivalents, as much less input energy is converted into turning the blades.</w:t>
       </w:r>
     </w:p>
@@ -6213,14 +6247,7 @@
         <w:rPr>
           <w:rFonts w:ascii="Courier New" w:hAnsi="Courier New" w:cs="Courier New"/>
         </w:rPr>
-        <w:t xml:space="preserve">A standard petrol lawnmower uses around 1 litre of petrol an hour (slightly less in more efficient models). Since the energy content of </w:t>
-      </w:r>
-      <w:r>
-        <w:rPr>
-          <w:rFonts w:ascii="Courier New" w:hAnsi="Courier New" w:cs="Courier New"/>
-        </w:rPr>
-        <w:lastRenderedPageBreak/>
-        <w:t xml:space="preserve">petrol is 8.9kWh per litre, they therefore use 8,000 to 10,000 </w:t>
+        <w:t xml:space="preserve">A standard petrol lawnmower uses around 1 litre of petrol an hour (slightly less in more efficient models). Since the energy content of petrol is 8.9kWh per litre, they therefore use 8,000 to 10,000 </w:t>
       </w:r>
       <w:proofErr w:type="spellStart"/>
       <w:r>

</xml_diff>

<commit_message>
Add Energy vs Cost comparison, country selector, and UI improvements
- Add Energy/Cost tab switcher with muted red/blue bar colours
- Add country selector for cost mode (UK, US, and 8 European countries)
- Use verified household energy prices from Eurostat, Ofgem, and EIA
- Add footer note showing pricing assumptions in cost mode
- Fix chart title updating when country changes
- Wrap tabs and country selector in a settings panel for cleaner layout
- Remove "Compare" label above tabs
- Remove Poland and Norway from country options
- Update Methodology with energy price sources

Co-Authored-By: Claude Sonnet 4.6 <noreply@anthropic.com>
</commit_message>
<xml_diff>
--- a/Methodology.docx
+++ b/Methodology.docx
@@ -235,6 +235,73 @@
         <w:rPr>
           <w:rFonts w:ascii="Courier New" w:hAnsi="Courier New" w:cs="Courier New"/>
         </w:rPr>
+        <w:t xml:space="preserve">Energy costs are available for a small selection of countries based on their national energy prices (electricity, gas and petrol). This price data is sourced from </w:t>
+      </w:r>
+      <w:hyperlink r:id="rId4" w:history="1">
+        <w:r>
+          <w:rPr>
+            <w:rStyle w:val="Hyperlink"/>
+            <w:rFonts w:ascii="Courier New" w:hAnsi="Courier New" w:cs="Courier New"/>
+          </w:rPr>
+          <w:t>Eurostat</w:t>
+        </w:r>
+      </w:hyperlink>
+      <w:r>
+        <w:rPr>
+          <w:rFonts w:ascii="Courier New" w:hAnsi="Courier New" w:cs="Courier New"/>
+        </w:rPr>
+        <w:t xml:space="preserve">, </w:t>
+      </w:r>
+      <w:hyperlink r:id="rId5" w:history="1">
+        <w:r>
+          <w:rPr>
+            <w:rStyle w:val="Hyperlink"/>
+            <w:rFonts w:ascii="Courier New" w:hAnsi="Courier New" w:cs="Courier New"/>
+          </w:rPr>
+          <w:t>Ofgem</w:t>
+        </w:r>
+      </w:hyperlink>
+      <w:r>
+        <w:rPr>
+          <w:rFonts w:ascii="Courier New" w:hAnsi="Courier New" w:cs="Courier New"/>
+        </w:rPr>
+        <w:t xml:space="preserve">, and the </w:t>
+      </w:r>
+      <w:hyperlink r:id="rId6" w:history="1">
+        <w:r>
+          <w:rPr>
+            <w:rStyle w:val="Hyperlink"/>
+            <w:rFonts w:ascii="Courier New" w:hAnsi="Courier New" w:cs="Courier New"/>
+          </w:rPr>
+          <w:t>US EIA</w:t>
+        </w:r>
+      </w:hyperlink>
+      <w:r>
+        <w:rPr>
+          <w:rFonts w:ascii="Courier New" w:hAnsi="Courier New" w:cs="Courier New"/>
+        </w:rPr>
+        <w:t xml:space="preserve"> (based on prices for early 2026).</w:t>
+      </w:r>
+    </w:p>
+    <w:p>
+      <w:pPr>
+        <w:pStyle w:val="PlainText"/>
+        <w:rPr>
+          <w:rFonts w:ascii="Courier New" w:hAnsi="Courier New" w:cs="Courier New"/>
+        </w:rPr>
+      </w:pPr>
+    </w:p>
+    <w:p>
+      <w:pPr>
+        <w:pStyle w:val="PlainText"/>
+        <w:rPr>
+          <w:rFonts w:ascii="Courier New" w:hAnsi="Courier New" w:cs="Courier New"/>
+        </w:rPr>
+      </w:pPr>
+      <w:r>
+        <w:rPr>
+          <w:rFonts w:ascii="Courier New" w:hAnsi="Courier New" w:cs="Courier New"/>
+        </w:rPr>
         <w:t xml:space="preserve">Below, I list the assumptions and sources for each product or activity. Again, the actual level of energy consumption will depend on factors such as the specific efficiency of the product, user settings, and climate so these should be interpreted as approximations to give a sense of magnitude. </w:t>
       </w:r>
     </w:p>
@@ -359,7 +426,7 @@
         </w:rPr>
         <w:t xml:space="preserve">100 watts, with </w:t>
       </w:r>
-      <w:hyperlink r:id="rId4" w:history="1">
+      <w:hyperlink r:id="rId7" w:history="1">
         <w:r>
           <w:rPr>
             <w:rStyle w:val="Hyperlink"/>
@@ -488,7 +555,7 @@
         </w:rPr>
         <w:t xml:space="preserve">LED bulbs use </w:t>
       </w:r>
-      <w:hyperlink r:id="rId5" w:history="1">
+      <w:hyperlink r:id="rId8" w:history="1">
         <w:r>
           <w:rPr>
             <w:rStyle w:val="Hyperlink"/>
@@ -656,7 +723,7 @@
         </w:rPr>
         <w:t xml:space="preserve">Modern smartphones have </w:t>
       </w:r>
-      <w:hyperlink r:id="rId6" w:history="1">
+      <w:hyperlink r:id="rId9" w:history="1">
         <w:r>
           <w:rPr>
             <w:rStyle w:val="Hyperlink"/>
@@ -774,7 +841,7 @@
         </w:rPr>
         <w:t xml:space="preserve">) consume </w:t>
       </w:r>
-      <w:hyperlink r:id="rId7" w:history="1">
+      <w:hyperlink r:id="rId10" w:history="1">
         <w:r>
           <w:rPr>
             <w:rStyle w:val="Hyperlink"/>
@@ -865,6 +932,7 @@
         <w:rPr>
           <w:rFonts w:ascii="Courier New" w:hAnsi="Courier New" w:cs="Courier New"/>
         </w:rPr>
+        <w:lastRenderedPageBreak/>
         <w:t>Larger modern TVs (55-6</w:t>
       </w:r>
       <w:r>
@@ -879,7 +947,7 @@
         </w:rPr>
         <w:t xml:space="preserve"> inches with 4K capability) </w:t>
       </w:r>
-      <w:hyperlink r:id="rId8" w:history="1">
+      <w:hyperlink r:id="rId11" w:history="1">
         <w:r>
           <w:rPr>
             <w:rStyle w:val="Hyperlink"/>
@@ -958,7 +1026,6 @@
         <w:rPr>
           <w:rFonts w:ascii="Courier New" w:hAnsi="Courier New" w:cs="Courier New"/>
         </w:rPr>
-        <w:lastRenderedPageBreak/>
         <w:t xml:space="preserve">The power consumption of </w:t>
       </w:r>
       <w:r>
@@ -1027,7 +1094,7 @@
         </w:rPr>
         <w:t xml:space="preserve">can </w:t>
       </w:r>
-      <w:hyperlink r:id="rId9" w:history="1">
+      <w:hyperlink r:id="rId12" w:history="1">
         <w:r>
           <w:rPr>
             <w:rStyle w:val="Hyperlink"/>
@@ -1151,7 +1218,7 @@
         </w:rPr>
         <w:t xml:space="preserve">consume </w:t>
       </w:r>
-      <w:hyperlink r:id="rId10" w:history="1">
+      <w:hyperlink r:id="rId13" w:history="1">
         <w:r>
           <w:rPr>
             <w:rStyle w:val="Hyperlink"/>
@@ -1238,7 +1305,7 @@
         </w:rPr>
         <w:t xml:space="preserve">The power consumption of game consoles can vary a lot, depending on the model. The Xbox Series S </w:t>
       </w:r>
-      <w:hyperlink r:id="rId11" w:history="1">
+      <w:hyperlink r:id="rId14" w:history="1">
         <w:r>
           <w:rPr>
             <w:rStyle w:val="Hyperlink"/>
@@ -1329,7 +1396,7 @@
         </w:rPr>
         <w:t xml:space="preserve">The marginal increase in energy consumption for one hour of streaming </w:t>
       </w:r>
-      <w:hyperlink r:id="rId12" w:history="1">
+      <w:hyperlink r:id="rId15" w:history="1">
         <w:r>
           <w:rPr>
             <w:rStyle w:val="Hyperlink"/>
@@ -1584,7 +1651,7 @@
         </w:rPr>
         <w:t xml:space="preserve"> ChatGPT query using GPT-4o </w:t>
       </w:r>
-      <w:hyperlink r:id="rId13" w:history="1">
+      <w:hyperlink r:id="rId16" w:history="1">
         <w:r>
           <w:rPr>
             <w:rStyle w:val="Hyperlink"/>
@@ -1637,6 +1704,7 @@
         <w:rPr>
           <w:rFonts w:ascii="Courier New" w:hAnsi="Courier New" w:cs="Courier New"/>
         </w:rPr>
+        <w:lastRenderedPageBreak/>
         <w:t>Actual electricity consumption varies a lot depending on the length of query and response. More detailed queries — such as Deep Research — will consume more (but there is insufficient public data to confirm how much).</w:t>
       </w:r>
     </w:p>
@@ -1659,7 +1727,6 @@
         <w:rPr>
           <w:rFonts w:ascii="Courier New" w:hAnsi="Courier New" w:cs="Courier New"/>
         </w:rPr>
-        <w:lastRenderedPageBreak/>
         <w:t>If improved data becomes available on more complex queries, image generation and video, I would like to add them.</w:t>
       </w:r>
     </w:p>
@@ -1728,7 +1795,7 @@
         </w:rPr>
         <w:t xml:space="preserve">A typical Kindle device </w:t>
       </w:r>
-      <w:hyperlink r:id="rId14" w:history="1">
+      <w:hyperlink r:id="rId17" w:history="1">
         <w:r>
           <w:rPr>
             <w:rStyle w:val="Hyperlink"/>
@@ -1793,7 +1860,7 @@
         </w:rPr>
         <w:t xml:space="preserve">h. People report it </w:t>
       </w:r>
-      <w:hyperlink r:id="rId15" w:history="1">
+      <w:hyperlink r:id="rId18" w:history="1">
         <w:r>
           <w:rPr>
             <w:rStyle w:val="Hyperlink"/>
@@ -2108,7 +2175,7 @@
         </w:rPr>
         <w:t xml:space="preserve">Microwaves typically </w:t>
       </w:r>
-      <w:hyperlink r:id="rId16" w:history="1">
+      <w:hyperlink r:id="rId19" w:history="1">
         <w:r>
           <w:rPr>
             <w:rStyle w:val="Hyperlink"/>
@@ -2215,7 +2282,7 @@
         </w:rPr>
         <w:t xml:space="preserve">can </w:t>
       </w:r>
-      <w:hyperlink r:id="rId17" w:history="1">
+      <w:hyperlink r:id="rId20" w:history="1">
         <w:r>
           <w:rPr>
             <w:rStyle w:val="Hyperlink"/>
@@ -2428,7 +2495,7 @@
         </w:rPr>
         <w:t xml:space="preserve">ir fryers </w:t>
       </w:r>
-      <w:hyperlink r:id="rId18" w:history="1">
+      <w:hyperlink r:id="rId21" w:history="1">
         <w:r>
           <w:rPr>
             <w:rStyle w:val="Hyperlink"/>
@@ -2615,7 +2682,6 @@
         <w:rPr>
           <w:rFonts w:ascii="Courier New" w:hAnsi="Courier New" w:cs="Courier New"/>
         </w:rPr>
-        <w:lastRenderedPageBreak/>
         <w:t>Induction hobs are efficient</w:t>
       </w:r>
       <w:r>
@@ -2624,7 +2690,7 @@
         </w:rPr>
         <w:t xml:space="preserve">, and tend to have a power rating of </w:t>
       </w:r>
-      <w:hyperlink r:id="rId19" w:history="1">
+      <w:hyperlink r:id="rId22" w:history="1">
         <w:r>
           <w:rPr>
             <w:rStyle w:val="Hyperlink"/>
@@ -2879,7 +2945,7 @@
         </w:rPr>
         <w:t>A small-to-medium refrigerator (</w:t>
       </w:r>
-      <w:hyperlink r:id="rId20" w:history="1">
+      <w:hyperlink r:id="rId23" w:history="1">
         <w:r>
           <w:rPr>
             <w:rStyle w:val="Hyperlink"/>
@@ -3136,7 +3202,7 @@
         </w:rPr>
         <w:t xml:space="preserve">500W. Popular models in the UK use </w:t>
       </w:r>
-      <w:hyperlink r:id="rId21" w:history="1">
+      <w:hyperlink r:id="rId24" w:history="1">
         <w:r>
           <w:rPr>
             <w:rStyle w:val="Hyperlink"/>
@@ -3151,7 +3217,7 @@
         </w:rPr>
         <w:t xml:space="preserve"> or </w:t>
       </w:r>
-      <w:hyperlink r:id="rId22" w:history="1">
+      <w:hyperlink r:id="rId25" w:history="1">
         <w:r>
           <w:rPr>
             <w:rStyle w:val="Hyperlink"/>
@@ -3226,7 +3292,7 @@
         </w:rPr>
         <w:t xml:space="preserve">Washing machine energy usage varies a lot depending on load size, cycle type and water temperature. An average load in an efficient, modern machine </w:t>
       </w:r>
-      <w:hyperlink r:id="rId23" w:history="1">
+      <w:hyperlink r:id="rId26" w:history="1">
         <w:r>
           <w:rPr>
             <w:rStyle w:val="Hyperlink"/>
@@ -3343,7 +3409,7 @@
         </w:rPr>
         <w:t xml:space="preserve">model </w:t>
       </w:r>
-      <w:hyperlink r:id="rId24" w:history="1">
+      <w:hyperlink r:id="rId27" w:history="1">
         <w:r>
           <w:rPr>
             <w:rStyle w:val="Hyperlink"/>
@@ -3404,6 +3470,7 @@
         <w:rPr>
           <w:rFonts w:ascii="Courier New" w:hAnsi="Courier New" w:cs="Courier New"/>
         </w:rPr>
+        <w:lastRenderedPageBreak/>
         <w:t xml:space="preserve">Here, I have assumed 4500 </w:t>
       </w:r>
       <w:proofErr w:type="spellStart"/>
@@ -3458,7 +3525,6 @@
           <w:b/>
           <w:bCs/>
         </w:rPr>
-        <w:lastRenderedPageBreak/>
         <w:t>Dehumidifier</w:t>
       </w:r>
     </w:p>
@@ -3475,7 +3541,7 @@
         </w:rPr>
         <w:t xml:space="preserve">Dehumidifiers </w:t>
       </w:r>
-      <w:hyperlink r:id="rId25" w:history="1">
+      <w:hyperlink r:id="rId28" w:history="1">
         <w:r>
           <w:rPr>
             <w:rStyle w:val="Hyperlink"/>
@@ -3604,7 +3670,7 @@
         </w:rPr>
         <w:t xml:space="preserve">Most energy in a dishwasher is used for heating the water. They </w:t>
       </w:r>
-      <w:hyperlink r:id="rId26" w:history="1">
+      <w:hyperlink r:id="rId29" w:history="1">
         <w:r>
           <w:rPr>
             <w:rStyle w:val="Hyperlink"/>
@@ -3751,7 +3817,7 @@
         </w:rPr>
         <w:t xml:space="preserve">have </w:t>
       </w:r>
-      <w:hyperlink r:id="rId27" w:history="1">
+      <w:hyperlink r:id="rId30" w:history="1">
         <w:r>
           <w:rPr>
             <w:rStyle w:val="Hyperlink"/>
@@ -3936,7 +4002,7 @@
         </w:rPr>
         <w:t xml:space="preserve">Hairdryers </w:t>
       </w:r>
-      <w:hyperlink r:id="rId28" w:history="1">
+      <w:hyperlink r:id="rId31" w:history="1">
         <w:r>
           <w:rPr>
             <w:rStyle w:val="Hyperlink"/>
@@ -4143,7 +4209,7 @@
         </w:rPr>
         <w:t xml:space="preserve"> </w:t>
       </w:r>
-      <w:hyperlink r:id="rId29" w:history="1">
+      <w:hyperlink r:id="rId32" w:history="1">
         <w:r>
           <w:rPr>
             <w:rStyle w:val="Hyperlink"/>
@@ -4402,7 +4468,6 @@
         <w:rPr>
           <w:rFonts w:ascii="Courier New" w:hAnsi="Courier New" w:cs="Courier New"/>
         </w:rPr>
-        <w:lastRenderedPageBreak/>
         <w:t>If we take the gas equivalent of an electric shower (rated at 9500W) and assume a boiler efficiency of 90%, we get around 10,500W in energy input equivalents. A 10-minute shower would consume 1,</w:t>
       </w:r>
       <w:r>
@@ -4471,7 +4536,7 @@
         </w:rPr>
         <w:t xml:space="preserve">Standard fans </w:t>
       </w:r>
-      <w:hyperlink r:id="rId30" w:history="1">
+      <w:hyperlink r:id="rId33" w:history="1">
         <w:r>
           <w:rPr>
             <w:rStyle w:val="Hyperlink"/>
@@ -4618,7 +4683,7 @@
         </w:rPr>
         <w:t xml:space="preserve">heater </w:t>
       </w:r>
-      <w:hyperlink r:id="rId31" w:history="1">
+      <w:hyperlink r:id="rId34" w:history="1">
         <w:r>
           <w:rPr>
             <w:rStyle w:val="Hyperlink"/>
@@ -4792,7 +4857,7 @@
         </w:rPr>
         <w:t xml:space="preserve">Here we are assuming a </w:t>
       </w:r>
-      <w:hyperlink r:id="rId32" w:history="1">
+      <w:hyperlink r:id="rId35" w:history="1">
         <w:r>
           <w:rPr>
             <w:rStyle w:val="Hyperlink"/>
@@ -5106,7 +5171,7 @@
         <w:lastRenderedPageBreak/>
         <w:t xml:space="preserve">In the UK, a 3-bedroom house has an area </w:t>
       </w:r>
-      <w:hyperlink r:id="rId33" w:history="1">
+      <w:hyperlink r:id="rId36" w:history="1">
         <w:r>
           <w:rPr>
             <w:rStyle w:val="Hyperlink"/>
@@ -5134,7 +5199,7 @@
         </w:rPr>
         <w:t xml:space="preserve">. A building of this size might have a heat loss </w:t>
       </w:r>
-      <w:hyperlink r:id="rId34" w:history="1">
+      <w:hyperlink r:id="rId37" w:history="1">
         <w:r>
           <w:rPr>
             <w:rStyle w:val="Hyperlink"/>
@@ -5334,7 +5399,7 @@
         </w:rPr>
         <w:t xml:space="preserve">The average household in the UK </w:t>
       </w:r>
-      <w:hyperlink r:id="rId35" w:history="1">
+      <w:hyperlink r:id="rId38" w:history="1">
         <w:r>
           <w:rPr>
             <w:rStyle w:val="Hyperlink"/>
@@ -5433,7 +5498,7 @@
         </w:rPr>
         <w:t xml:space="preserve">ir conditioning units for single rooms </w:t>
       </w:r>
-      <w:hyperlink r:id="rId36" w:history="1">
+      <w:hyperlink r:id="rId39" w:history="1">
         <w:r>
           <w:rPr>
             <w:rStyle w:val="Hyperlink"/>
@@ -5648,7 +5713,7 @@
         </w:rPr>
         <w:t xml:space="preserve">Electric bicycles typically </w:t>
       </w:r>
-      <w:hyperlink r:id="rId37" w:history="1">
+      <w:hyperlink r:id="rId40" w:history="1">
         <w:r>
           <w:rPr>
             <w:rStyle w:val="Hyperlink"/>
@@ -5839,7 +5904,7 @@
         </w:rPr>
         <w:t xml:space="preserve">Electric scooters </w:t>
       </w:r>
-      <w:hyperlink r:id="rId38" w:history="1">
+      <w:hyperlink r:id="rId41" w:history="1">
         <w:r>
           <w:rPr>
             <w:rStyle w:val="Hyperlink"/>
@@ -5991,7 +6056,7 @@
         </w:rPr>
         <w:t xml:space="preserve"> and conditions. </w:t>
       </w:r>
-      <w:hyperlink r:id="rId39" w:history="1">
+      <w:hyperlink r:id="rId42" w:history="1">
         <w:r>
           <w:rPr>
             <w:rStyle w:val="Hyperlink"/>
@@ -6020,7 +6085,7 @@
         </w:rPr>
         <w:t xml:space="preserve"> per mile for moderate urban driving. People </w:t>
       </w:r>
-      <w:hyperlink r:id="rId40" w:history="1">
+      <w:hyperlink r:id="rId43" w:history="1">
         <w:r>
           <w:rPr>
             <w:rStyle w:val="Hyperlink"/>
@@ -6159,7 +6224,7 @@
         </w:rPr>
         <w:t xml:space="preserve">can </w:t>
       </w:r>
-      <w:hyperlink r:id="rId41" w:history="1">
+      <w:hyperlink r:id="rId44" w:history="1">
         <w:r>
           <w:rPr>
             <w:rStyle w:val="Hyperlink"/>
@@ -6202,7 +6267,7 @@
         </w:rPr>
         <w:t xml:space="preserve">The energy content of petrol </w:t>
       </w:r>
-      <w:hyperlink r:id="rId42" w:history="1">
+      <w:hyperlink r:id="rId45" w:history="1">
         <w:r>
           <w:rPr>
             <w:rStyle w:val="Hyperlink"/>
@@ -6307,7 +6372,7 @@
         </w:rPr>
         <w:t xml:space="preserve">Electric vehicles </w:t>
       </w:r>
-      <w:hyperlink r:id="rId43" w:history="1">
+      <w:hyperlink r:id="rId46" w:history="1">
         <w:r>
           <w:rPr>
             <w:rStyle w:val="Hyperlink"/>
@@ -6680,7 +6745,7 @@
         </w:rPr>
         <w:t xml:space="preserve">Most corded electric lawnmowers have </w:t>
       </w:r>
-      <w:hyperlink r:id="rId44" w:history="1">
+      <w:hyperlink r:id="rId47" w:history="1">
         <w:r>
           <w:rPr>
             <w:rStyle w:val="Hyperlink"/>
@@ -6804,15 +6869,7 @@
           <w:bCs/>
         </w:rPr>
         <w:lastRenderedPageBreak/>
-        <w:t xml:space="preserve">Electric </w:t>
-      </w:r>
-      <w:r>
-        <w:rPr>
-          <w:rFonts w:ascii="Courier New" w:hAnsi="Courier New" w:cs="Courier New"/>
-          <w:b/>
-          <w:bCs/>
-        </w:rPr>
-        <w:t>strimmer</w:t>
+        <w:t>Electric strimmer</w:t>
       </w:r>
     </w:p>
     <w:p>
@@ -6842,7 +6899,7 @@
         </w:rPr>
         <w:t xml:space="preserve"> </w:t>
       </w:r>
-      <w:hyperlink r:id="rId45" w:history="1">
+      <w:hyperlink r:id="rId48" w:history="1">
         <w:r>
           <w:rPr>
             <w:rStyle w:val="Hyperlink"/>
@@ -6923,15 +6980,7 @@
           <w:b/>
           <w:bCs/>
         </w:rPr>
-        <w:t>Gas</w:t>
-      </w:r>
-      <w:r>
-        <w:rPr>
-          <w:rFonts w:ascii="Courier New" w:hAnsi="Courier New" w:cs="Courier New"/>
-          <w:b/>
-          <w:bCs/>
-        </w:rPr>
-        <w:t xml:space="preserve"> strimmer</w:t>
+        <w:t>Gas strimmer</w:t>
       </w:r>
     </w:p>
     <w:p>
@@ -7005,19 +7054,7 @@
         <w:rPr>
           <w:rFonts w:ascii="Courier New" w:hAnsi="Courier New" w:cs="Courier New"/>
         </w:rPr>
-        <w:t xml:space="preserve"> litres of petrol per hour. </w:t>
-      </w:r>
-      <w:r>
-        <w:rPr>
-          <w:rFonts w:ascii="Courier New" w:hAnsi="Courier New" w:cs="Courier New"/>
-        </w:rPr>
-        <w:t xml:space="preserve">Since the energy content of petrol is 8.9kWh per litre, they therefore use </w:t>
-      </w:r>
-      <w:r>
-        <w:rPr>
-          <w:rFonts w:ascii="Courier New" w:hAnsi="Courier New" w:cs="Courier New"/>
-        </w:rPr>
-        <w:t xml:space="preserve">around </w:t>
+        <w:t xml:space="preserve"> litres of petrol per hour. Since the energy content of petrol is 8.9kWh per litre, they therefore use around </w:t>
       </w:r>
       <w:r>
         <w:rPr>

</xml_diff>

<commit_message>
Revert "Add Energy vs Cost comparison, country selector, and UI improvements"
This reverts commit 7b489dd37a2e8c022b44516d2870bd25ef9e2079.
</commit_message>
<xml_diff>
--- a/Methodology.docx
+++ b/Methodology.docx
@@ -235,198 +235,131 @@
         <w:rPr>
           <w:rFonts w:ascii="Courier New" w:hAnsi="Courier New" w:cs="Courier New"/>
         </w:rPr>
-        <w:t xml:space="preserve">Energy costs are available for a small selection of countries based on their national energy prices (electricity, gas and petrol). This price data is sourced from </w:t>
+        <w:t xml:space="preserve">Below, I list the assumptions and sources for each product or activity. Again, the actual level of energy consumption will depend on factors such as the specific efficiency of the product, user settings, and climate so these should be interpreted as approximations to give a sense of magnitude. </w:t>
+      </w:r>
+    </w:p>
+    <w:p>
+      <w:pPr>
+        <w:pStyle w:val="PlainText"/>
+        <w:rPr>
+          <w:rFonts w:ascii="Courier New" w:hAnsi="Courier New" w:cs="Courier New"/>
+        </w:rPr>
+      </w:pPr>
+    </w:p>
+    <w:p>
+      <w:pPr>
+        <w:pStyle w:val="PlainText"/>
+        <w:rPr>
+          <w:rFonts w:ascii="Courier New" w:hAnsi="Courier New" w:cs="Courier New"/>
+        </w:rPr>
+      </w:pPr>
+      <w:r>
+        <w:rPr>
+          <w:rFonts w:ascii="Courier New" w:hAnsi="Courier New" w:cs="Courier New"/>
+        </w:rPr>
+        <w:t>========================================</w:t>
+      </w:r>
+    </w:p>
+    <w:p>
+      <w:pPr>
+        <w:pStyle w:val="PlainText"/>
+        <w:rPr>
+          <w:rFonts w:ascii="Courier New" w:hAnsi="Courier New" w:cs="Courier New"/>
+          <w:b/>
+          <w:bCs/>
+        </w:rPr>
+      </w:pPr>
+      <w:r>
+        <w:rPr>
+          <w:rFonts w:ascii="Courier New" w:hAnsi="Courier New" w:cs="Courier New"/>
+          <w:b/>
+          <w:bCs/>
+        </w:rPr>
+        <w:t xml:space="preserve">2. </w:t>
+      </w:r>
+      <w:r>
+        <w:rPr>
+          <w:rFonts w:ascii="Courier New" w:hAnsi="Courier New" w:cs="Courier New"/>
+          <w:b/>
+          <w:bCs/>
+        </w:rPr>
+        <w:t>Lighting</w:t>
+      </w:r>
+    </w:p>
+    <w:p>
+      <w:pPr>
+        <w:pStyle w:val="PlainText"/>
+        <w:rPr>
+          <w:rFonts w:ascii="Courier New" w:hAnsi="Courier New" w:cs="Courier New"/>
+        </w:rPr>
+      </w:pPr>
+      <w:r>
+        <w:rPr>
+          <w:rFonts w:ascii="Courier New" w:hAnsi="Courier New" w:cs="Courier New"/>
+        </w:rPr>
+        <w:t>========================================</w:t>
+      </w:r>
+    </w:p>
+    <w:p>
+      <w:pPr>
+        <w:pStyle w:val="PlainText"/>
+        <w:rPr>
+          <w:rFonts w:ascii="Courier New" w:hAnsi="Courier New" w:cs="Courier New"/>
+        </w:rPr>
+      </w:pPr>
+    </w:p>
+    <w:p>
+      <w:pPr>
+        <w:pStyle w:val="PlainText"/>
+        <w:rPr>
+          <w:rFonts w:ascii="Courier New" w:hAnsi="Courier New" w:cs="Courier New"/>
+          <w:b/>
+          <w:bCs/>
+        </w:rPr>
+      </w:pPr>
+      <w:r>
+        <w:rPr>
+          <w:rFonts w:ascii="Courier New" w:hAnsi="Courier New" w:cs="Courier New"/>
+          <w:b/>
+          <w:bCs/>
+        </w:rPr>
+        <w:t>I</w:t>
+      </w:r>
+      <w:r>
+        <w:rPr>
+          <w:rFonts w:ascii="Courier New" w:hAnsi="Courier New" w:cs="Courier New"/>
+          <w:b/>
+          <w:bCs/>
+        </w:rPr>
+        <w:t>ncandescent lightbulb</w:t>
+      </w:r>
+    </w:p>
+    <w:p>
+      <w:pPr>
+        <w:pStyle w:val="PlainText"/>
+        <w:rPr>
+          <w:rFonts w:ascii="Courier New" w:hAnsi="Courier New" w:cs="Courier New"/>
+        </w:rPr>
+      </w:pPr>
+      <w:r>
+        <w:rPr>
+          <w:rFonts w:ascii="Courier New" w:hAnsi="Courier New" w:cs="Courier New"/>
+        </w:rPr>
+        <w:t>Traditional incandescent bulbs typically range from 25</w:t>
+      </w:r>
+      <w:r>
+        <w:rPr>
+          <w:rFonts w:ascii="Courier New" w:hAnsi="Courier New" w:cs="Courier New"/>
+        </w:rPr>
+        <w:t xml:space="preserve"> to </w:t>
+      </w:r>
+      <w:r>
+        <w:rPr>
+          <w:rFonts w:ascii="Courier New" w:hAnsi="Courier New" w:cs="Courier New"/>
+        </w:rPr>
+        <w:t xml:space="preserve">100 watts, with </w:t>
       </w:r>
       <w:hyperlink r:id="rId4" w:history="1">
-        <w:r>
-          <w:rPr>
-            <w:rStyle w:val="Hyperlink"/>
-            <w:rFonts w:ascii="Courier New" w:hAnsi="Courier New" w:cs="Courier New"/>
-          </w:rPr>
-          <w:t>Eurostat</w:t>
-        </w:r>
-      </w:hyperlink>
-      <w:r>
-        <w:rPr>
-          <w:rFonts w:ascii="Courier New" w:hAnsi="Courier New" w:cs="Courier New"/>
-        </w:rPr>
-        <w:t xml:space="preserve">, </w:t>
-      </w:r>
-      <w:hyperlink r:id="rId5" w:history="1">
-        <w:r>
-          <w:rPr>
-            <w:rStyle w:val="Hyperlink"/>
-            <w:rFonts w:ascii="Courier New" w:hAnsi="Courier New" w:cs="Courier New"/>
-          </w:rPr>
-          <w:t>Ofgem</w:t>
-        </w:r>
-      </w:hyperlink>
-      <w:r>
-        <w:rPr>
-          <w:rFonts w:ascii="Courier New" w:hAnsi="Courier New" w:cs="Courier New"/>
-        </w:rPr>
-        <w:t xml:space="preserve">, and the </w:t>
-      </w:r>
-      <w:hyperlink r:id="rId6" w:history="1">
-        <w:r>
-          <w:rPr>
-            <w:rStyle w:val="Hyperlink"/>
-            <w:rFonts w:ascii="Courier New" w:hAnsi="Courier New" w:cs="Courier New"/>
-          </w:rPr>
-          <w:t>US EIA</w:t>
-        </w:r>
-      </w:hyperlink>
-      <w:r>
-        <w:rPr>
-          <w:rFonts w:ascii="Courier New" w:hAnsi="Courier New" w:cs="Courier New"/>
-        </w:rPr>
-        <w:t xml:space="preserve"> (based on prices for early 2026).</w:t>
-      </w:r>
-    </w:p>
-    <w:p>
-      <w:pPr>
-        <w:pStyle w:val="PlainText"/>
-        <w:rPr>
-          <w:rFonts w:ascii="Courier New" w:hAnsi="Courier New" w:cs="Courier New"/>
-        </w:rPr>
-      </w:pPr>
-    </w:p>
-    <w:p>
-      <w:pPr>
-        <w:pStyle w:val="PlainText"/>
-        <w:rPr>
-          <w:rFonts w:ascii="Courier New" w:hAnsi="Courier New" w:cs="Courier New"/>
-        </w:rPr>
-      </w:pPr>
-      <w:r>
-        <w:rPr>
-          <w:rFonts w:ascii="Courier New" w:hAnsi="Courier New" w:cs="Courier New"/>
-        </w:rPr>
-        <w:t xml:space="preserve">Below, I list the assumptions and sources for each product or activity. Again, the actual level of energy consumption will depend on factors such as the specific efficiency of the product, user settings, and climate so these should be interpreted as approximations to give a sense of magnitude. </w:t>
-      </w:r>
-    </w:p>
-    <w:p>
-      <w:pPr>
-        <w:pStyle w:val="PlainText"/>
-        <w:rPr>
-          <w:rFonts w:ascii="Courier New" w:hAnsi="Courier New" w:cs="Courier New"/>
-        </w:rPr>
-      </w:pPr>
-    </w:p>
-    <w:p>
-      <w:pPr>
-        <w:pStyle w:val="PlainText"/>
-        <w:rPr>
-          <w:rFonts w:ascii="Courier New" w:hAnsi="Courier New" w:cs="Courier New"/>
-        </w:rPr>
-      </w:pPr>
-      <w:r>
-        <w:rPr>
-          <w:rFonts w:ascii="Courier New" w:hAnsi="Courier New" w:cs="Courier New"/>
-        </w:rPr>
-        <w:t>========================================</w:t>
-      </w:r>
-    </w:p>
-    <w:p>
-      <w:pPr>
-        <w:pStyle w:val="PlainText"/>
-        <w:rPr>
-          <w:rFonts w:ascii="Courier New" w:hAnsi="Courier New" w:cs="Courier New"/>
-          <w:b/>
-          <w:bCs/>
-        </w:rPr>
-      </w:pPr>
-      <w:r>
-        <w:rPr>
-          <w:rFonts w:ascii="Courier New" w:hAnsi="Courier New" w:cs="Courier New"/>
-          <w:b/>
-          <w:bCs/>
-        </w:rPr>
-        <w:t xml:space="preserve">2. </w:t>
-      </w:r>
-      <w:r>
-        <w:rPr>
-          <w:rFonts w:ascii="Courier New" w:hAnsi="Courier New" w:cs="Courier New"/>
-          <w:b/>
-          <w:bCs/>
-        </w:rPr>
-        <w:t>Lighting</w:t>
-      </w:r>
-    </w:p>
-    <w:p>
-      <w:pPr>
-        <w:pStyle w:val="PlainText"/>
-        <w:rPr>
-          <w:rFonts w:ascii="Courier New" w:hAnsi="Courier New" w:cs="Courier New"/>
-        </w:rPr>
-      </w:pPr>
-      <w:r>
-        <w:rPr>
-          <w:rFonts w:ascii="Courier New" w:hAnsi="Courier New" w:cs="Courier New"/>
-        </w:rPr>
-        <w:t>========================================</w:t>
-      </w:r>
-    </w:p>
-    <w:p>
-      <w:pPr>
-        <w:pStyle w:val="PlainText"/>
-        <w:rPr>
-          <w:rFonts w:ascii="Courier New" w:hAnsi="Courier New" w:cs="Courier New"/>
-        </w:rPr>
-      </w:pPr>
-    </w:p>
-    <w:p>
-      <w:pPr>
-        <w:pStyle w:val="PlainText"/>
-        <w:rPr>
-          <w:rFonts w:ascii="Courier New" w:hAnsi="Courier New" w:cs="Courier New"/>
-          <w:b/>
-          <w:bCs/>
-        </w:rPr>
-      </w:pPr>
-      <w:r>
-        <w:rPr>
-          <w:rFonts w:ascii="Courier New" w:hAnsi="Courier New" w:cs="Courier New"/>
-          <w:b/>
-          <w:bCs/>
-        </w:rPr>
-        <w:t>I</w:t>
-      </w:r>
-      <w:r>
-        <w:rPr>
-          <w:rFonts w:ascii="Courier New" w:hAnsi="Courier New" w:cs="Courier New"/>
-          <w:b/>
-          <w:bCs/>
-        </w:rPr>
-        <w:t>ncandescent lightbulb</w:t>
-      </w:r>
-    </w:p>
-    <w:p>
-      <w:pPr>
-        <w:pStyle w:val="PlainText"/>
-        <w:rPr>
-          <w:rFonts w:ascii="Courier New" w:hAnsi="Courier New" w:cs="Courier New"/>
-        </w:rPr>
-      </w:pPr>
-      <w:r>
-        <w:rPr>
-          <w:rFonts w:ascii="Courier New" w:hAnsi="Courier New" w:cs="Courier New"/>
-        </w:rPr>
-        <w:t>Traditional incandescent bulbs typically range from 25</w:t>
-      </w:r>
-      <w:r>
-        <w:rPr>
-          <w:rFonts w:ascii="Courier New" w:hAnsi="Courier New" w:cs="Courier New"/>
-        </w:rPr>
-        <w:t xml:space="preserve"> to </w:t>
-      </w:r>
-      <w:r>
-        <w:rPr>
-          <w:rFonts w:ascii="Courier New" w:hAnsi="Courier New" w:cs="Courier New"/>
-        </w:rPr>
-        <w:t xml:space="preserve">100 watts, with </w:t>
-      </w:r>
-      <w:hyperlink r:id="rId7" w:history="1">
         <w:r>
           <w:rPr>
             <w:rStyle w:val="Hyperlink"/>
@@ -555,7 +488,7 @@
         </w:rPr>
         <w:t xml:space="preserve">LED bulbs use </w:t>
       </w:r>
-      <w:hyperlink r:id="rId8" w:history="1">
+      <w:hyperlink r:id="rId5" w:history="1">
         <w:r>
           <w:rPr>
             <w:rStyle w:val="Hyperlink"/>
@@ -723,7 +656,7 @@
         </w:rPr>
         <w:t xml:space="preserve">Modern smartphones have </w:t>
       </w:r>
-      <w:hyperlink r:id="rId9" w:history="1">
+      <w:hyperlink r:id="rId6" w:history="1">
         <w:r>
           <w:rPr>
             <w:rStyle w:val="Hyperlink"/>
@@ -841,7 +774,7 @@
         </w:rPr>
         <w:t xml:space="preserve">) consume </w:t>
       </w:r>
-      <w:hyperlink r:id="rId10" w:history="1">
+      <w:hyperlink r:id="rId7" w:history="1">
         <w:r>
           <w:rPr>
             <w:rStyle w:val="Hyperlink"/>
@@ -932,7 +865,6 @@
         <w:rPr>
           <w:rFonts w:ascii="Courier New" w:hAnsi="Courier New" w:cs="Courier New"/>
         </w:rPr>
-        <w:lastRenderedPageBreak/>
         <w:t>Larger modern TVs (55-6</w:t>
       </w:r>
       <w:r>
@@ -947,7 +879,7 @@
         </w:rPr>
         <w:t xml:space="preserve"> inches with 4K capability) </w:t>
       </w:r>
-      <w:hyperlink r:id="rId11" w:history="1">
+      <w:hyperlink r:id="rId8" w:history="1">
         <w:r>
           <w:rPr>
             <w:rStyle w:val="Hyperlink"/>
@@ -1026,6 +958,7 @@
         <w:rPr>
           <w:rFonts w:ascii="Courier New" w:hAnsi="Courier New" w:cs="Courier New"/>
         </w:rPr>
+        <w:lastRenderedPageBreak/>
         <w:t xml:space="preserve">The power consumption of </w:t>
       </w:r>
       <w:r>
@@ -1094,7 +1027,7 @@
         </w:rPr>
         <w:t xml:space="preserve">can </w:t>
       </w:r>
-      <w:hyperlink r:id="rId12" w:history="1">
+      <w:hyperlink r:id="rId9" w:history="1">
         <w:r>
           <w:rPr>
             <w:rStyle w:val="Hyperlink"/>
@@ -1218,7 +1151,7 @@
         </w:rPr>
         <w:t xml:space="preserve">consume </w:t>
       </w:r>
-      <w:hyperlink r:id="rId13" w:history="1">
+      <w:hyperlink r:id="rId10" w:history="1">
         <w:r>
           <w:rPr>
             <w:rStyle w:val="Hyperlink"/>
@@ -1305,7 +1238,7 @@
         </w:rPr>
         <w:t xml:space="preserve">The power consumption of game consoles can vary a lot, depending on the model. The Xbox Series S </w:t>
       </w:r>
-      <w:hyperlink r:id="rId14" w:history="1">
+      <w:hyperlink r:id="rId11" w:history="1">
         <w:r>
           <w:rPr>
             <w:rStyle w:val="Hyperlink"/>
@@ -1396,7 +1329,7 @@
         </w:rPr>
         <w:t xml:space="preserve">The marginal increase in energy consumption for one hour of streaming </w:t>
       </w:r>
-      <w:hyperlink r:id="rId15" w:history="1">
+      <w:hyperlink r:id="rId12" w:history="1">
         <w:r>
           <w:rPr>
             <w:rStyle w:val="Hyperlink"/>
@@ -1651,7 +1584,7 @@
         </w:rPr>
         <w:t xml:space="preserve"> ChatGPT query using GPT-4o </w:t>
       </w:r>
-      <w:hyperlink r:id="rId16" w:history="1">
+      <w:hyperlink r:id="rId13" w:history="1">
         <w:r>
           <w:rPr>
             <w:rStyle w:val="Hyperlink"/>
@@ -1704,29 +1637,29 @@
         <w:rPr>
           <w:rFonts w:ascii="Courier New" w:hAnsi="Courier New" w:cs="Courier New"/>
         </w:rPr>
+        <w:t>Actual electricity consumption varies a lot depending on the length of query and response. More detailed queries — such as Deep Research — will consume more (but there is insufficient public data to confirm how much).</w:t>
+      </w:r>
+    </w:p>
+    <w:p>
+      <w:pPr>
+        <w:pStyle w:val="PlainText"/>
+        <w:rPr>
+          <w:rFonts w:ascii="Courier New" w:hAnsi="Courier New" w:cs="Courier New"/>
+        </w:rPr>
+      </w:pPr>
+    </w:p>
+    <w:p>
+      <w:pPr>
+        <w:pStyle w:val="PlainText"/>
+        <w:rPr>
+          <w:rFonts w:ascii="Courier New" w:hAnsi="Courier New" w:cs="Courier New"/>
+        </w:rPr>
+      </w:pPr>
+      <w:r>
+        <w:rPr>
+          <w:rFonts w:ascii="Courier New" w:hAnsi="Courier New" w:cs="Courier New"/>
+        </w:rPr>
         <w:lastRenderedPageBreak/>
-        <w:t>Actual electricity consumption varies a lot depending on the length of query and response. More detailed queries — such as Deep Research — will consume more (but there is insufficient public data to confirm how much).</w:t>
-      </w:r>
-    </w:p>
-    <w:p>
-      <w:pPr>
-        <w:pStyle w:val="PlainText"/>
-        <w:rPr>
-          <w:rFonts w:ascii="Courier New" w:hAnsi="Courier New" w:cs="Courier New"/>
-        </w:rPr>
-      </w:pPr>
-    </w:p>
-    <w:p>
-      <w:pPr>
-        <w:pStyle w:val="PlainText"/>
-        <w:rPr>
-          <w:rFonts w:ascii="Courier New" w:hAnsi="Courier New" w:cs="Courier New"/>
-        </w:rPr>
-      </w:pPr>
-      <w:r>
-        <w:rPr>
-          <w:rFonts w:ascii="Courier New" w:hAnsi="Courier New" w:cs="Courier New"/>
-        </w:rPr>
         <w:t>If improved data becomes available on more complex queries, image generation and video, I would like to add them.</w:t>
       </w:r>
     </w:p>
@@ -1795,7 +1728,7 @@
         </w:rPr>
         <w:t xml:space="preserve">A typical Kindle device </w:t>
       </w:r>
-      <w:hyperlink r:id="rId17" w:history="1">
+      <w:hyperlink r:id="rId14" w:history="1">
         <w:r>
           <w:rPr>
             <w:rStyle w:val="Hyperlink"/>
@@ -1860,7 +1793,7 @@
         </w:rPr>
         <w:t xml:space="preserve">h. People report it </w:t>
       </w:r>
-      <w:hyperlink r:id="rId18" w:history="1">
+      <w:hyperlink r:id="rId15" w:history="1">
         <w:r>
           <w:rPr>
             <w:rStyle w:val="Hyperlink"/>
@@ -2175,7 +2108,7 @@
         </w:rPr>
         <w:t xml:space="preserve">Microwaves typically </w:t>
       </w:r>
-      <w:hyperlink r:id="rId19" w:history="1">
+      <w:hyperlink r:id="rId16" w:history="1">
         <w:r>
           <w:rPr>
             <w:rStyle w:val="Hyperlink"/>
@@ -2282,7 +2215,7 @@
         </w:rPr>
         <w:t xml:space="preserve">can </w:t>
       </w:r>
-      <w:hyperlink r:id="rId20" w:history="1">
+      <w:hyperlink r:id="rId17" w:history="1">
         <w:r>
           <w:rPr>
             <w:rStyle w:val="Hyperlink"/>
@@ -2495,7 +2428,7 @@
         </w:rPr>
         <w:t xml:space="preserve">ir fryers </w:t>
       </w:r>
-      <w:hyperlink r:id="rId21" w:history="1">
+      <w:hyperlink r:id="rId18" w:history="1">
         <w:r>
           <w:rPr>
             <w:rStyle w:val="Hyperlink"/>
@@ -2682,6 +2615,7 @@
         <w:rPr>
           <w:rFonts w:ascii="Courier New" w:hAnsi="Courier New" w:cs="Courier New"/>
         </w:rPr>
+        <w:lastRenderedPageBreak/>
         <w:t>Induction hobs are efficient</w:t>
       </w:r>
       <w:r>
@@ -2690,7 +2624,7 @@
         </w:rPr>
         <w:t xml:space="preserve">, and tend to have a power rating of </w:t>
       </w:r>
-      <w:hyperlink r:id="rId22" w:history="1">
+      <w:hyperlink r:id="rId19" w:history="1">
         <w:r>
           <w:rPr>
             <w:rStyle w:val="Hyperlink"/>
@@ -2945,7 +2879,7 @@
         </w:rPr>
         <w:t>A small-to-medium refrigerator (</w:t>
       </w:r>
-      <w:hyperlink r:id="rId23" w:history="1">
+      <w:hyperlink r:id="rId20" w:history="1">
         <w:r>
           <w:rPr>
             <w:rStyle w:val="Hyperlink"/>
@@ -3202,7 +3136,7 @@
         </w:rPr>
         <w:t xml:space="preserve">500W. Popular models in the UK use </w:t>
       </w:r>
-      <w:hyperlink r:id="rId24" w:history="1">
+      <w:hyperlink r:id="rId21" w:history="1">
         <w:r>
           <w:rPr>
             <w:rStyle w:val="Hyperlink"/>
@@ -3217,7 +3151,7 @@
         </w:rPr>
         <w:t xml:space="preserve"> or </w:t>
       </w:r>
-      <w:hyperlink r:id="rId25" w:history="1">
+      <w:hyperlink r:id="rId22" w:history="1">
         <w:r>
           <w:rPr>
             <w:rStyle w:val="Hyperlink"/>
@@ -3292,7 +3226,7 @@
         </w:rPr>
         <w:t xml:space="preserve">Washing machine energy usage varies a lot depending on load size, cycle type and water temperature. An average load in an efficient, modern machine </w:t>
       </w:r>
-      <w:hyperlink r:id="rId26" w:history="1">
+      <w:hyperlink r:id="rId23" w:history="1">
         <w:r>
           <w:rPr>
             <w:rStyle w:val="Hyperlink"/>
@@ -3409,7 +3343,7 @@
         </w:rPr>
         <w:t xml:space="preserve">model </w:t>
       </w:r>
-      <w:hyperlink r:id="rId27" w:history="1">
+      <w:hyperlink r:id="rId24" w:history="1">
         <w:r>
           <w:rPr>
             <w:rStyle w:val="Hyperlink"/>
@@ -3470,61 +3404,61 @@
         <w:rPr>
           <w:rFonts w:ascii="Courier New" w:hAnsi="Courier New" w:cs="Courier New"/>
         </w:rPr>
+        <w:t xml:space="preserve">Here, I have assumed 4500 </w:t>
+      </w:r>
+      <w:proofErr w:type="spellStart"/>
+      <w:r>
+        <w:rPr>
+          <w:rFonts w:ascii="Courier New" w:hAnsi="Courier New" w:cs="Courier New"/>
+        </w:rPr>
+        <w:t>Wh</w:t>
+      </w:r>
+      <w:proofErr w:type="spellEnd"/>
+      <w:r>
+        <w:rPr>
+          <w:rFonts w:ascii="Courier New" w:hAnsi="Courier New" w:cs="Courier New"/>
+        </w:rPr>
+        <w:t xml:space="preserve"> for condenser or vented cycles, and 2000 </w:t>
+      </w:r>
+      <w:proofErr w:type="spellStart"/>
+      <w:r>
+        <w:rPr>
+          <w:rFonts w:ascii="Courier New" w:hAnsi="Courier New" w:cs="Courier New"/>
+        </w:rPr>
+        <w:t>Wh</w:t>
+      </w:r>
+      <w:proofErr w:type="spellEnd"/>
+      <w:r>
+        <w:rPr>
+          <w:rFonts w:ascii="Courier New" w:hAnsi="Courier New" w:cs="Courier New"/>
+        </w:rPr>
+        <w:t xml:space="preserve"> for a heat pump cycle. Actual energy consumption will depend on factors such as load size and user settings.</w:t>
+      </w:r>
+    </w:p>
+    <w:p>
+      <w:pPr>
+        <w:pStyle w:val="PlainText"/>
+        <w:rPr>
+          <w:rFonts w:ascii="Courier New" w:hAnsi="Courier New" w:cs="Courier New"/>
+        </w:rPr>
+      </w:pPr>
+    </w:p>
+    <w:p>
+      <w:pPr>
+        <w:pStyle w:val="PlainText"/>
+        <w:rPr>
+          <w:rFonts w:ascii="Courier New" w:hAnsi="Courier New" w:cs="Courier New"/>
+          <w:b/>
+          <w:bCs/>
+        </w:rPr>
+      </w:pPr>
+      <w:r>
+        <w:rPr>
+          <w:rFonts w:ascii="Courier New" w:hAnsi="Courier New" w:cs="Courier New"/>
+          <w:b/>
+          <w:bCs/>
+        </w:rPr>
         <w:lastRenderedPageBreak/>
-        <w:t xml:space="preserve">Here, I have assumed 4500 </w:t>
-      </w:r>
-      <w:proofErr w:type="spellStart"/>
-      <w:r>
-        <w:rPr>
-          <w:rFonts w:ascii="Courier New" w:hAnsi="Courier New" w:cs="Courier New"/>
-        </w:rPr>
-        <w:t>Wh</w:t>
-      </w:r>
-      <w:proofErr w:type="spellEnd"/>
-      <w:r>
-        <w:rPr>
-          <w:rFonts w:ascii="Courier New" w:hAnsi="Courier New" w:cs="Courier New"/>
-        </w:rPr>
-        <w:t xml:space="preserve"> for condenser or vented cycles, and 2000 </w:t>
-      </w:r>
-      <w:proofErr w:type="spellStart"/>
-      <w:r>
-        <w:rPr>
-          <w:rFonts w:ascii="Courier New" w:hAnsi="Courier New" w:cs="Courier New"/>
-        </w:rPr>
-        <w:t>Wh</w:t>
-      </w:r>
-      <w:proofErr w:type="spellEnd"/>
-      <w:r>
-        <w:rPr>
-          <w:rFonts w:ascii="Courier New" w:hAnsi="Courier New" w:cs="Courier New"/>
-        </w:rPr>
-        <w:t xml:space="preserve"> for a heat pump cycle. Actual energy consumption will depend on factors such as load size and user settings.</w:t>
-      </w:r>
-    </w:p>
-    <w:p>
-      <w:pPr>
-        <w:pStyle w:val="PlainText"/>
-        <w:rPr>
-          <w:rFonts w:ascii="Courier New" w:hAnsi="Courier New" w:cs="Courier New"/>
-        </w:rPr>
-      </w:pPr>
-    </w:p>
-    <w:p>
-      <w:pPr>
-        <w:pStyle w:val="PlainText"/>
-        <w:rPr>
-          <w:rFonts w:ascii="Courier New" w:hAnsi="Courier New" w:cs="Courier New"/>
-          <w:b/>
-          <w:bCs/>
-        </w:rPr>
-      </w:pPr>
-      <w:r>
-        <w:rPr>
-          <w:rFonts w:ascii="Courier New" w:hAnsi="Courier New" w:cs="Courier New"/>
-          <w:b/>
-          <w:bCs/>
-        </w:rPr>
         <w:t>Dehumidifier</w:t>
       </w:r>
     </w:p>
@@ -3541,7 +3475,7 @@
         </w:rPr>
         <w:t xml:space="preserve">Dehumidifiers </w:t>
       </w:r>
-      <w:hyperlink r:id="rId28" w:history="1">
+      <w:hyperlink r:id="rId25" w:history="1">
         <w:r>
           <w:rPr>
             <w:rStyle w:val="Hyperlink"/>
@@ -3670,7 +3604,7 @@
         </w:rPr>
         <w:t xml:space="preserve">Most energy in a dishwasher is used for heating the water. They </w:t>
       </w:r>
-      <w:hyperlink r:id="rId29" w:history="1">
+      <w:hyperlink r:id="rId26" w:history="1">
         <w:r>
           <w:rPr>
             <w:rStyle w:val="Hyperlink"/>
@@ -3817,7 +3751,7 @@
         </w:rPr>
         <w:t xml:space="preserve">have </w:t>
       </w:r>
-      <w:hyperlink r:id="rId30" w:history="1">
+      <w:hyperlink r:id="rId27" w:history="1">
         <w:r>
           <w:rPr>
             <w:rStyle w:val="Hyperlink"/>
@@ -4002,7 +3936,7 @@
         </w:rPr>
         <w:t xml:space="preserve">Hairdryers </w:t>
       </w:r>
-      <w:hyperlink r:id="rId31" w:history="1">
+      <w:hyperlink r:id="rId28" w:history="1">
         <w:r>
           <w:rPr>
             <w:rStyle w:val="Hyperlink"/>
@@ -4209,7 +4143,7 @@
         </w:rPr>
         <w:t xml:space="preserve"> </w:t>
       </w:r>
-      <w:hyperlink r:id="rId32" w:history="1">
+      <w:hyperlink r:id="rId29" w:history="1">
         <w:r>
           <w:rPr>
             <w:rStyle w:val="Hyperlink"/>
@@ -4468,6 +4402,7 @@
         <w:rPr>
           <w:rFonts w:ascii="Courier New" w:hAnsi="Courier New" w:cs="Courier New"/>
         </w:rPr>
+        <w:lastRenderedPageBreak/>
         <w:t>If we take the gas equivalent of an electric shower (rated at 9500W) and assume a boiler efficiency of 90%, we get around 10,500W in energy input equivalents. A 10-minute shower would consume 1,</w:t>
       </w:r>
       <w:r>
@@ -4536,7 +4471,7 @@
         </w:rPr>
         <w:t xml:space="preserve">Standard fans </w:t>
       </w:r>
-      <w:hyperlink r:id="rId33" w:history="1">
+      <w:hyperlink r:id="rId30" w:history="1">
         <w:r>
           <w:rPr>
             <w:rStyle w:val="Hyperlink"/>
@@ -4683,7 +4618,7 @@
         </w:rPr>
         <w:t xml:space="preserve">heater </w:t>
       </w:r>
-      <w:hyperlink r:id="rId34" w:history="1">
+      <w:hyperlink r:id="rId31" w:history="1">
         <w:r>
           <w:rPr>
             <w:rStyle w:val="Hyperlink"/>
@@ -4857,7 +4792,7 @@
         </w:rPr>
         <w:t xml:space="preserve">Here we are assuming a </w:t>
       </w:r>
-      <w:hyperlink r:id="rId35" w:history="1">
+      <w:hyperlink r:id="rId32" w:history="1">
         <w:r>
           <w:rPr>
             <w:rStyle w:val="Hyperlink"/>
@@ -5171,7 +5106,7 @@
         <w:lastRenderedPageBreak/>
         <w:t xml:space="preserve">In the UK, a 3-bedroom house has an area </w:t>
       </w:r>
-      <w:hyperlink r:id="rId36" w:history="1">
+      <w:hyperlink r:id="rId33" w:history="1">
         <w:r>
           <w:rPr>
             <w:rStyle w:val="Hyperlink"/>
@@ -5199,7 +5134,7 @@
         </w:rPr>
         <w:t xml:space="preserve">. A building of this size might have a heat loss </w:t>
       </w:r>
-      <w:hyperlink r:id="rId37" w:history="1">
+      <w:hyperlink r:id="rId34" w:history="1">
         <w:r>
           <w:rPr>
             <w:rStyle w:val="Hyperlink"/>
@@ -5399,7 +5334,7 @@
         </w:rPr>
         <w:t xml:space="preserve">The average household in the UK </w:t>
       </w:r>
-      <w:hyperlink r:id="rId38" w:history="1">
+      <w:hyperlink r:id="rId35" w:history="1">
         <w:r>
           <w:rPr>
             <w:rStyle w:val="Hyperlink"/>
@@ -5498,7 +5433,7 @@
         </w:rPr>
         <w:t xml:space="preserve">ir conditioning units for single rooms </w:t>
       </w:r>
-      <w:hyperlink r:id="rId39" w:history="1">
+      <w:hyperlink r:id="rId36" w:history="1">
         <w:r>
           <w:rPr>
             <w:rStyle w:val="Hyperlink"/>
@@ -5713,7 +5648,7 @@
         </w:rPr>
         <w:t xml:space="preserve">Electric bicycles typically </w:t>
       </w:r>
-      <w:hyperlink r:id="rId40" w:history="1">
+      <w:hyperlink r:id="rId37" w:history="1">
         <w:r>
           <w:rPr>
             <w:rStyle w:val="Hyperlink"/>
@@ -5904,7 +5839,7 @@
         </w:rPr>
         <w:t xml:space="preserve">Electric scooters </w:t>
       </w:r>
-      <w:hyperlink r:id="rId41" w:history="1">
+      <w:hyperlink r:id="rId38" w:history="1">
         <w:r>
           <w:rPr>
             <w:rStyle w:val="Hyperlink"/>
@@ -6056,7 +5991,7 @@
         </w:rPr>
         <w:t xml:space="preserve"> and conditions. </w:t>
       </w:r>
-      <w:hyperlink r:id="rId42" w:history="1">
+      <w:hyperlink r:id="rId39" w:history="1">
         <w:r>
           <w:rPr>
             <w:rStyle w:val="Hyperlink"/>
@@ -6085,7 +6020,7 @@
         </w:rPr>
         <w:t xml:space="preserve"> per mile for moderate urban driving. People </w:t>
       </w:r>
-      <w:hyperlink r:id="rId43" w:history="1">
+      <w:hyperlink r:id="rId40" w:history="1">
         <w:r>
           <w:rPr>
             <w:rStyle w:val="Hyperlink"/>
@@ -6224,7 +6159,7 @@
         </w:rPr>
         <w:t xml:space="preserve">can </w:t>
       </w:r>
-      <w:hyperlink r:id="rId44" w:history="1">
+      <w:hyperlink r:id="rId41" w:history="1">
         <w:r>
           <w:rPr>
             <w:rStyle w:val="Hyperlink"/>
@@ -6267,7 +6202,7 @@
         </w:rPr>
         <w:t xml:space="preserve">The energy content of petrol </w:t>
       </w:r>
-      <w:hyperlink r:id="rId45" w:history="1">
+      <w:hyperlink r:id="rId42" w:history="1">
         <w:r>
           <w:rPr>
             <w:rStyle w:val="Hyperlink"/>
@@ -6372,7 +6307,7 @@
         </w:rPr>
         <w:t xml:space="preserve">Electric vehicles </w:t>
       </w:r>
-      <w:hyperlink r:id="rId46" w:history="1">
+      <w:hyperlink r:id="rId43" w:history="1">
         <w:r>
           <w:rPr>
             <w:rStyle w:val="Hyperlink"/>
@@ -6745,7 +6680,7 @@
         </w:rPr>
         <w:t xml:space="preserve">Most corded electric lawnmowers have </w:t>
       </w:r>
-      <w:hyperlink r:id="rId47" w:history="1">
+      <w:hyperlink r:id="rId44" w:history="1">
         <w:r>
           <w:rPr>
             <w:rStyle w:val="Hyperlink"/>
@@ -6869,7 +6804,15 @@
           <w:bCs/>
         </w:rPr>
         <w:lastRenderedPageBreak/>
-        <w:t>Electric strimmer</w:t>
+        <w:t xml:space="preserve">Electric </w:t>
+      </w:r>
+      <w:r>
+        <w:rPr>
+          <w:rFonts w:ascii="Courier New" w:hAnsi="Courier New" w:cs="Courier New"/>
+          <w:b/>
+          <w:bCs/>
+        </w:rPr>
+        <w:t>strimmer</w:t>
       </w:r>
     </w:p>
     <w:p>
@@ -6899,7 +6842,7 @@
         </w:rPr>
         <w:t xml:space="preserve"> </w:t>
       </w:r>
-      <w:hyperlink r:id="rId48" w:history="1">
+      <w:hyperlink r:id="rId45" w:history="1">
         <w:r>
           <w:rPr>
             <w:rStyle w:val="Hyperlink"/>
@@ -6980,7 +6923,15 @@
           <w:b/>
           <w:bCs/>
         </w:rPr>
-        <w:t>Gas strimmer</w:t>
+        <w:t>Gas</w:t>
+      </w:r>
+      <w:r>
+        <w:rPr>
+          <w:rFonts w:ascii="Courier New" w:hAnsi="Courier New" w:cs="Courier New"/>
+          <w:b/>
+          <w:bCs/>
+        </w:rPr>
+        <w:t xml:space="preserve"> strimmer</w:t>
       </w:r>
     </w:p>
     <w:p>
@@ -7054,7 +7005,19 @@
         <w:rPr>
           <w:rFonts w:ascii="Courier New" w:hAnsi="Courier New" w:cs="Courier New"/>
         </w:rPr>
-        <w:t xml:space="preserve"> litres of petrol per hour. Since the energy content of petrol is 8.9kWh per litre, they therefore use around </w:t>
+        <w:t xml:space="preserve"> litres of petrol per hour. </w:t>
+      </w:r>
+      <w:r>
+        <w:rPr>
+          <w:rFonts w:ascii="Courier New" w:hAnsi="Courier New" w:cs="Courier New"/>
+        </w:rPr>
+        <w:t xml:space="preserve">Since the energy content of petrol is 8.9kWh per litre, they therefore use </w:t>
+      </w:r>
+      <w:r>
+        <w:rPr>
+          <w:rFonts w:ascii="Courier New" w:hAnsi="Courier New" w:cs="Courier New"/>
+        </w:rPr>
+        <w:t xml:space="preserve">around </w:t>
       </w:r>
       <w:r>
         <w:rPr>

</xml_diff>